<commit_message>
added  content to the project_proposal_file
</commit_message>
<xml_diff>
--- a/Thesis/project_proposal.docx
+++ b/Thesis/project_proposal.docx
@@ -1653,13 +1653,520 @@
     </w:p>
     <w:p>
       <w:r>
-        <w:t xml:space="preserve">On the other hand, animal production across developing states across the continent has had its own share of </w:t>
+        <w:t xml:space="preserve">On the other hand, animal production </w:t>
+      </w:r>
+      <w:r>
+        <w:t xml:space="preserve">across developing states in </w:t>
+      </w:r>
+      <w:r>
+        <w:t xml:space="preserve">the continent has had its own share of </w:t>
       </w:r>
       <w:r>
         <w:t>pain as well.</w:t>
       </w:r>
       <w:r>
         <w:t xml:space="preserve"> </w:t>
+      </w:r>
+      <w:r>
+        <w:t xml:space="preserve">Some of the challenges to animal production have span across </w:t>
+      </w:r>
+      <w:r>
+        <w:t xml:space="preserve">pests and </w:t>
+      </w:r>
+      <w:proofErr w:type="spellStart"/>
+      <w:r>
+        <w:t>diseass</w:t>
+      </w:r>
+      <w:proofErr w:type="spellEnd"/>
+      <w:r>
+        <w:t xml:space="preserve">, </w:t>
+      </w:r>
+      <w:proofErr w:type="spellStart"/>
+      <w:r>
+        <w:t>inadeuwate</w:t>
+      </w:r>
+      <w:proofErr w:type="spellEnd"/>
+      <w:r>
+        <w:t xml:space="preserve"> or poor grazing lands and persistent </w:t>
+      </w:r>
+      <w:proofErr w:type="spellStart"/>
+      <w:r>
+        <w:t>droights</w:t>
+      </w:r>
+      <w:proofErr w:type="spellEnd"/>
+      <w:r>
+        <w:t xml:space="preserve"> across farm lands. </w:t>
+      </w:r>
+      <w:proofErr w:type="spellStart"/>
+      <w:r>
+        <w:t>Cuurently</w:t>
+      </w:r>
+      <w:proofErr w:type="spellEnd"/>
+      <w:r>
+        <w:t xml:space="preserve">, </w:t>
+      </w:r>
+      <w:proofErr w:type="gramStart"/>
+      <w:r>
+        <w:t>barely  can</w:t>
+      </w:r>
+      <w:proofErr w:type="gramEnd"/>
+      <w:r>
+        <w:t xml:space="preserve"> the </w:t>
+      </w:r>
+      <w:proofErr w:type="spellStart"/>
+      <w:r>
+        <w:t>patsotalsts</w:t>
+      </w:r>
+      <w:proofErr w:type="spellEnd"/>
+      <w:r>
+        <w:t xml:space="preserve"> and framers I production feed  themselves let alone </w:t>
+      </w:r>
+      <w:proofErr w:type="spellStart"/>
+      <w:r>
+        <w:t>ecport</w:t>
+      </w:r>
+      <w:proofErr w:type="spellEnd"/>
+      <w:r>
+        <w:t xml:space="preserve"> whatever they have to other </w:t>
+      </w:r>
+      <w:proofErr w:type="spellStart"/>
+      <w:r>
+        <w:t>countires</w:t>
+      </w:r>
+      <w:proofErr w:type="spellEnd"/>
+      <w:r>
+        <w:t xml:space="preserve">. Cases have risen where </w:t>
+      </w:r>
+      <w:proofErr w:type="spellStart"/>
+      <w:r>
+        <w:t>dailry</w:t>
+      </w:r>
+      <w:proofErr w:type="spellEnd"/>
+      <w:r>
+        <w:t xml:space="preserve"> products </w:t>
+      </w:r>
+      <w:proofErr w:type="spellStart"/>
+      <w:r>
+        <w:t>redueced</w:t>
+      </w:r>
+      <w:proofErr w:type="spellEnd"/>
+      <w:r>
+        <w:t xml:space="preserve"> in yield and the beef products were </w:t>
+      </w:r>
+      <w:proofErr w:type="gramStart"/>
+      <w:r>
+        <w:t>not  sufficient</w:t>
+      </w:r>
+      <w:proofErr w:type="gramEnd"/>
+      <w:r>
+        <w:t xml:space="preserve"> enough for </w:t>
+      </w:r>
+      <w:proofErr w:type="spellStart"/>
+      <w:r>
+        <w:t>induttrial</w:t>
+      </w:r>
+      <w:proofErr w:type="spellEnd"/>
+      <w:r>
+        <w:t xml:space="preserve"> </w:t>
+      </w:r>
+      <w:proofErr w:type="spellStart"/>
+      <w:r>
+        <w:t>manufcaturng</w:t>
+      </w:r>
+      <w:proofErr w:type="spellEnd"/>
+      <w:r>
+        <w:t xml:space="preserve"> and canning.</w:t>
+      </w:r>
+      <w:r>
+        <w:t xml:space="preserve"> </w:t>
+      </w:r>
+      <w:r>
+        <w:t xml:space="preserve">The same has happened to </w:t>
+      </w:r>
+      <w:proofErr w:type="spellStart"/>
+      <w:r>
+        <w:t>paultry</w:t>
+      </w:r>
+      <w:proofErr w:type="spellEnd"/>
+      <w:r>
+        <w:t xml:space="preserve">, where the eggs produced by the birds were lightweight and nutrient </w:t>
+      </w:r>
+      <w:proofErr w:type="spellStart"/>
+      <w:r>
+        <w:t>defficent</w:t>
+      </w:r>
+      <w:proofErr w:type="spellEnd"/>
+      <w:r>
+        <w:t xml:space="preserve">. </w:t>
+      </w:r>
+      <w:r>
+        <w:t xml:space="preserve"> </w:t>
+      </w:r>
+    </w:p>
+    <w:p>
+      <w:r>
+        <w:t xml:space="preserve">Population in most of the African </w:t>
+      </w:r>
+      <w:proofErr w:type="spellStart"/>
+      <w:r>
+        <w:t>cstates</w:t>
+      </w:r>
+      <w:proofErr w:type="spellEnd"/>
+      <w:r>
+        <w:t xml:space="preserve"> have been rising </w:t>
+      </w:r>
+      <w:proofErr w:type="spellStart"/>
+      <w:r>
+        <w:t>siginfivantly</w:t>
+      </w:r>
+      <w:proofErr w:type="spellEnd"/>
+      <w:r>
+        <w:t>.</w:t>
+      </w:r>
+      <w:r>
+        <w:t xml:space="preserve"> </w:t>
+      </w:r>
+      <w:proofErr w:type="spellStart"/>
+      <w:r>
+        <w:t>Curently</w:t>
+      </w:r>
+      <w:proofErr w:type="spellEnd"/>
+      <w:proofErr w:type="gramStart"/>
+      <w:r>
+        <w:t>,  Nigeria</w:t>
+      </w:r>
+      <w:proofErr w:type="gramEnd"/>
+      <w:r>
+        <w:t xml:space="preserve">, </w:t>
+      </w:r>
+      <w:proofErr w:type="spellStart"/>
+      <w:r>
+        <w:t>Ethipoia</w:t>
+      </w:r>
+      <w:proofErr w:type="spellEnd"/>
+      <w:r>
+        <w:t xml:space="preserve">, DR Congo, Egypt and </w:t>
+      </w:r>
+      <w:r>
+        <w:t xml:space="preserve">South Africa are the leading their population </w:t>
+      </w:r>
+      <w:proofErr w:type="spellStart"/>
+      <w:r>
+        <w:t>statitsics</w:t>
+      </w:r>
+      <w:proofErr w:type="spellEnd"/>
+      <w:r>
+        <w:t xml:space="preserve">, with Nigeria topping at a population number of </w:t>
+      </w:r>
+      <w:r>
+        <w:t xml:space="preserve">206 million persons. </w:t>
+      </w:r>
+      <w:proofErr w:type="spellStart"/>
+      <w:r>
+        <w:t>Majoiryt</w:t>
+      </w:r>
+      <w:proofErr w:type="spellEnd"/>
+      <w:r>
+        <w:t xml:space="preserve"> of the population in </w:t>
+      </w:r>
+      <w:proofErr w:type="spellStart"/>
+      <w:r>
+        <w:t>thes</w:t>
+      </w:r>
+      <w:proofErr w:type="spellEnd"/>
+      <w:r>
+        <w:t xml:space="preserve"> Africa countries are the youth between the ages of 18 and 35. Due to the higher rising </w:t>
+      </w:r>
+      <w:proofErr w:type="gramStart"/>
+      <w:r>
+        <w:t>numbers ,</w:t>
+      </w:r>
+      <w:proofErr w:type="gramEnd"/>
+      <w:r>
+        <w:t xml:space="preserve"> developing states in Africa may not have enough food to feed these people and so as a result </w:t>
+      </w:r>
+      <w:r>
+        <w:t xml:space="preserve">, hunger sets </w:t>
+      </w:r>
+      <w:proofErr w:type="spellStart"/>
+      <w:r>
+        <w:t>in.There</w:t>
+      </w:r>
+      <w:proofErr w:type="spellEnd"/>
+      <w:r>
+        <w:t xml:space="preserve"> have also been reported cases of hunger and starvation caused  deaths in most of the developing states.</w:t>
+      </w:r>
+    </w:p>
+    <w:p>
+      <w:r>
+        <w:t xml:space="preserve">Another factor leading to the </w:t>
+      </w:r>
+      <w:proofErr w:type="spellStart"/>
+      <w:r>
+        <w:t>vurrent</w:t>
+      </w:r>
+      <w:proofErr w:type="spellEnd"/>
+      <w:r>
+        <w:t xml:space="preserve"> food </w:t>
+      </w:r>
+      <w:proofErr w:type="spellStart"/>
+      <w:r>
+        <w:t>insecuty</w:t>
+      </w:r>
+      <w:proofErr w:type="spellEnd"/>
+      <w:r>
+        <w:t xml:space="preserve"> in the developing </w:t>
+      </w:r>
+      <w:proofErr w:type="spellStart"/>
+      <w:r>
+        <w:t>Afriacan</w:t>
+      </w:r>
+      <w:proofErr w:type="spellEnd"/>
+      <w:r>
+        <w:t xml:space="preserve"> states is </w:t>
+      </w:r>
+      <w:r>
+        <w:t>due un-</w:t>
+      </w:r>
+      <w:proofErr w:type="spellStart"/>
+      <w:r>
+        <w:t>implementaion</w:t>
+      </w:r>
+      <w:proofErr w:type="spellEnd"/>
+      <w:r>
+        <w:t xml:space="preserve"> of policies that can foster food security in these states.</w:t>
+      </w:r>
+      <w:r>
+        <w:t xml:space="preserve"> Well </w:t>
+      </w:r>
+      <w:proofErr w:type="spellStart"/>
+      <w:r>
+        <w:t>polocies</w:t>
+      </w:r>
+      <w:proofErr w:type="spellEnd"/>
+      <w:r>
+        <w:t xml:space="preserve"> might be there, but they are not well structured in a way that </w:t>
+      </w:r>
+      <w:r>
+        <w:t xml:space="preserve">can help put up the right production mechanisms to facilitate the production </w:t>
+      </w:r>
+      <w:proofErr w:type="spellStart"/>
+      <w:r>
+        <w:t>andfeeding</w:t>
+      </w:r>
+      <w:proofErr w:type="spellEnd"/>
+      <w:r>
+        <w:t xml:space="preserve"> programs for these regions.</w:t>
+      </w:r>
+      <w:r>
+        <w:t xml:space="preserve"> Even currents that have got rich arable land</w:t>
+      </w:r>
+      <w:r>
+        <w:t xml:space="preserve">s still </w:t>
+      </w:r>
+      <w:proofErr w:type="spellStart"/>
+      <w:r>
+        <w:t>strunggle</w:t>
+      </w:r>
+      <w:proofErr w:type="spellEnd"/>
+      <w:r>
+        <w:t xml:space="preserve"> with these.</w:t>
+      </w:r>
+      <w:r>
+        <w:t xml:space="preserve"> Most astounding is the fact that in countries that dominate </w:t>
+      </w:r>
+      <w:proofErr w:type="spellStart"/>
+      <w:r>
+        <w:t>masisve</w:t>
+      </w:r>
+      <w:proofErr w:type="spellEnd"/>
+      <w:r>
+        <w:t xml:space="preserve"> production of the agricultural products, corruption </w:t>
+      </w:r>
+      <w:proofErr w:type="spellStart"/>
+      <w:r>
+        <w:t>malparactice</w:t>
+      </w:r>
+      <w:proofErr w:type="spellEnd"/>
+      <w:r>
+        <w:t xml:space="preserve"> still curtail </w:t>
+      </w:r>
+      <w:proofErr w:type="spellStart"/>
+      <w:r>
+        <w:t>eficent</w:t>
+      </w:r>
+      <w:proofErr w:type="spellEnd"/>
+      <w:r>
+        <w:t xml:space="preserve"> production and storage of such. </w:t>
+      </w:r>
+      <w:proofErr w:type="spellStart"/>
+      <w:r>
+        <w:t>Indiculas</w:t>
+      </w:r>
+      <w:proofErr w:type="spellEnd"/>
+      <w:r>
+        <w:t xml:space="preserve"> are willing to </w:t>
+      </w:r>
+      <w:proofErr w:type="spellStart"/>
+      <w:r>
+        <w:t>cutail</w:t>
+      </w:r>
+      <w:proofErr w:type="spellEnd"/>
+      <w:r>
+        <w:t xml:space="preserve"> </w:t>
+      </w:r>
+      <w:r>
+        <w:t xml:space="preserve">and hoard </w:t>
+      </w:r>
+      <w:r>
+        <w:t xml:space="preserve">the locally produced </w:t>
+      </w:r>
+      <w:r>
+        <w:t xml:space="preserve">products at the expense importing these </w:t>
+      </w:r>
+      <w:proofErr w:type="spellStart"/>
+      <w:r>
+        <w:t>porducts</w:t>
+      </w:r>
+      <w:proofErr w:type="spellEnd"/>
+      <w:r>
+        <w:t xml:space="preserve"> from other countries at the cost of the government funds, upon </w:t>
+      </w:r>
+      <w:proofErr w:type="spellStart"/>
+      <w:r>
+        <w:t>whoch</w:t>
+      </w:r>
+      <w:proofErr w:type="spellEnd"/>
+      <w:r>
+        <w:t xml:space="preserve"> they get their cuts.</w:t>
+      </w:r>
+    </w:p>
+    <w:p>
+      <w:r>
+        <w:t xml:space="preserve"> </w:t>
+      </w:r>
+    </w:p>
+    <w:p>
+      <w:r>
+        <w:lastRenderedPageBreak/>
+        <w:t xml:space="preserve">In </w:t>
+      </w:r>
+      <w:proofErr w:type="spellStart"/>
+      <w:r>
+        <w:t>leaiu</w:t>
+      </w:r>
+      <w:proofErr w:type="spellEnd"/>
+      <w:r>
+        <w:t xml:space="preserve"> of these, there have been proposals by </w:t>
+      </w:r>
+      <w:proofErr w:type="spellStart"/>
+      <w:r>
+        <w:t>govenrmnet</w:t>
+      </w:r>
+      <w:proofErr w:type="spellEnd"/>
+      <w:r>
+        <w:t xml:space="preserve"> agencies </w:t>
+      </w:r>
+      <w:r>
+        <w:t xml:space="preserve">across the African states to invest in </w:t>
+      </w:r>
+      <w:r>
+        <w:t xml:space="preserve"> </w:t>
+      </w:r>
+      <w:r>
+        <w:t xml:space="preserve"> </w:t>
+      </w:r>
+      <w:r>
+        <w:t xml:space="preserve">research and development, </w:t>
+      </w:r>
+      <w:proofErr w:type="spellStart"/>
+      <w:r>
+        <w:t>nonotechnology</w:t>
+      </w:r>
+      <w:proofErr w:type="spellEnd"/>
+      <w:r>
+        <w:t xml:space="preserve"> and biotechnology as a key tool towards boosting food security in Africa.</w:t>
+      </w:r>
+      <w:r>
+        <w:t xml:space="preserve"> Most of the staple food consumed among African states include</w:t>
+      </w:r>
+      <w:r>
+        <w:t xml:space="preserve"> rice, wheat, maize, beef, eggs, </w:t>
+      </w:r>
+      <w:r>
+        <w:t xml:space="preserve">chicken and milk. Currently consultations, partnerships and </w:t>
+      </w:r>
+      <w:proofErr w:type="spellStart"/>
+      <w:r>
+        <w:t>governimnet</w:t>
+      </w:r>
+      <w:proofErr w:type="spellEnd"/>
+      <w:r>
+        <w:t xml:space="preserve"> projects are shifting focus into Biotech </w:t>
+      </w:r>
+      <w:proofErr w:type="spellStart"/>
+      <w:r>
+        <w:t>scoence</w:t>
+      </w:r>
+      <w:proofErr w:type="spellEnd"/>
+      <w:r>
+        <w:t xml:space="preserve"> as one of the key </w:t>
+      </w:r>
+      <w:proofErr w:type="spellStart"/>
+      <w:r>
+        <w:t>prpropenents</w:t>
+      </w:r>
+      <w:proofErr w:type="spellEnd"/>
+      <w:r>
+        <w:t xml:space="preserve"> to </w:t>
+      </w:r>
+      <w:proofErr w:type="spellStart"/>
+      <w:r>
+        <w:t>establishings</w:t>
+      </w:r>
+      <w:proofErr w:type="spellEnd"/>
+      <w:r>
+        <w:t xml:space="preserve"> </w:t>
+      </w:r>
+      <w:proofErr w:type="spellStart"/>
+      <w:r>
+        <w:t>effiievnt</w:t>
+      </w:r>
+      <w:proofErr w:type="spellEnd"/>
+      <w:r>
+        <w:t xml:space="preserve"> production in the African food market.</w:t>
+      </w:r>
+    </w:p>
+    <w:p>
+      <w:r>
+        <w:t xml:space="preserve">This paper shall </w:t>
+      </w:r>
+      <w:proofErr w:type="spellStart"/>
+      <w:r>
+        <w:t>dischss</w:t>
+      </w:r>
+      <w:proofErr w:type="spellEnd"/>
+      <w:r>
+        <w:t xml:space="preserve"> in detail how African states and countries should use </w:t>
+      </w:r>
+      <w:proofErr w:type="spellStart"/>
+      <w:r>
+        <w:t>Biotechnolgy</w:t>
+      </w:r>
+      <w:proofErr w:type="spellEnd"/>
+      <w:r>
+        <w:t xml:space="preserve"> in the Agricultural sector </w:t>
+      </w:r>
+      <w:proofErr w:type="spellStart"/>
+      <w:r>
+        <w:t>t o</w:t>
+      </w:r>
+      <w:proofErr w:type="spellEnd"/>
+      <w:r>
+        <w:t xml:space="preserve"> ensure that the</w:t>
+      </w:r>
+      <w:r>
+        <w:t xml:space="preserve"> African states feed themselves for now and in the future.</w:t>
       </w:r>
       <w:bookmarkStart w:id="0" w:name="_GoBack"/>
       <w:bookmarkEnd w:id="0"/>
@@ -2400,7 +2907,7 @@
 </file>
 
 <file path=customXml/itemProps1.xml><?xml version="1.0" encoding="utf-8"?>
-<ds:datastoreItem xmlns:ds="http://schemas.openxmlformats.org/officeDocument/2006/customXml" ds:itemID="{61AEA916-45A1-4FC7-9444-C5EB373D970A}">
+<ds:datastoreItem xmlns:ds="http://schemas.openxmlformats.org/officeDocument/2006/customXml" ds:itemID="{AB767049-0EA0-4C56-B12D-C4B5E8963A83}">
   <ds:schemaRefs>
     <ds:schemaRef ds:uri="http://schemas.openxmlformats.org/officeDocument/2006/bibliography"/>
   </ds:schemaRefs>

</xml_diff>